<commit_message>
account forms and models
</commit_message>
<xml_diff>
--- a/documents/EUTMS Proposal.docx
+++ b/documents/EUTMS Proposal.docx
@@ -2525,7 +2525,25 @@
           <w:sz w:val="24"/>
           <w:szCs w:val="24"/>
         </w:rPr>
-        <w:t xml:space="preserve"> system has t meet the </w:t>
+        <w:t xml:space="preserve"> system has t</w:t>
+      </w:r>
+      <w:r>
+        <w:rPr>
+          <w:rFonts w:ascii="Times New Roman" w:hAnsi="Times New Roman" w:cs="Times New Roman"/>
+          <w:sz w:val="24"/>
+          <w:szCs w:val="24"/>
+        </w:rPr>
+        <w:t>o</w:t>
+      </w:r>
+      <w:bookmarkStart w:id="2" w:name="_GoBack"/>
+      <w:bookmarkEnd w:id="2"/>
+      <w:r>
+        <w:rPr>
+          <w:rFonts w:ascii="Times New Roman" w:hAnsi="Times New Roman" w:cs="Times New Roman"/>
+          <w:sz w:val="24"/>
+          <w:szCs w:val="24"/>
+        </w:rPr>
+        <w:t xml:space="preserve"> meet the </w:t>
       </w:r>
       <w:r>
         <w:rPr>
@@ -2733,14 +2751,14 @@
       <w:pPr>
         <w:pStyle w:val="Heading1"/>
       </w:pPr>
-      <w:bookmarkStart w:id="2" w:name="_Toc505004426"/>
-      <w:bookmarkStart w:id="3" w:name="_Toc505764315"/>
+      <w:bookmarkStart w:id="3" w:name="_Toc505004426"/>
+      <w:bookmarkStart w:id="4" w:name="_Toc505764315"/>
       <w:r>
         <w:lastRenderedPageBreak/>
         <w:t>INTRODUCTION</w:t>
       </w:r>
-      <w:bookmarkEnd w:id="2"/>
       <w:bookmarkEnd w:id="3"/>
+      <w:bookmarkEnd w:id="4"/>
     </w:p>
     <w:p>
       <w:pPr>
@@ -3156,14 +3174,14 @@
       <w:pPr>
         <w:pStyle w:val="Heading1"/>
       </w:pPr>
-      <w:bookmarkStart w:id="4" w:name="_Toc505004427"/>
-      <w:bookmarkStart w:id="5" w:name="_Toc505764316"/>
+      <w:bookmarkStart w:id="5" w:name="_Toc505004427"/>
+      <w:bookmarkStart w:id="6" w:name="_Toc505764316"/>
       <w:r>
         <w:lastRenderedPageBreak/>
         <w:t>OVERVIEW AND LITERETURE REVIEW</w:t>
       </w:r>
-      <w:bookmarkEnd w:id="4"/>
       <w:bookmarkEnd w:id="5"/>
+      <w:bookmarkEnd w:id="6"/>
     </w:p>
     <w:p>
       <w:pPr>
@@ -3279,13 +3297,13 @@
       <w:pPr>
         <w:pStyle w:val="Heading1"/>
       </w:pPr>
-      <w:bookmarkStart w:id="6" w:name="_Toc505004428"/>
-      <w:bookmarkStart w:id="7" w:name="_Toc505764317"/>
+      <w:bookmarkStart w:id="7" w:name="_Toc505004428"/>
+      <w:bookmarkStart w:id="8" w:name="_Toc505764317"/>
       <w:r>
         <w:t>PROBLEM STATEMENT</w:t>
       </w:r>
-      <w:bookmarkEnd w:id="6"/>
       <w:bookmarkEnd w:id="7"/>
+      <w:bookmarkEnd w:id="8"/>
     </w:p>
     <w:p>
       <w:pPr>
@@ -3605,13 +3623,13 @@
       <w:pPr>
         <w:pStyle w:val="Heading1"/>
       </w:pPr>
-      <w:bookmarkStart w:id="8" w:name="_Toc505004429"/>
-      <w:bookmarkStart w:id="9" w:name="_Toc505764318"/>
+      <w:bookmarkStart w:id="9" w:name="_Toc505004429"/>
+      <w:bookmarkStart w:id="10" w:name="_Toc505764318"/>
       <w:r>
         <w:t>JUSTIFICATION</w:t>
       </w:r>
-      <w:bookmarkEnd w:id="8"/>
       <w:bookmarkEnd w:id="9"/>
+      <w:bookmarkEnd w:id="10"/>
     </w:p>
     <w:p>
       <w:pPr>
@@ -3808,13 +3826,13 @@
       <w:pPr>
         <w:pStyle w:val="Heading1"/>
       </w:pPr>
-      <w:bookmarkStart w:id="10" w:name="_Toc505004430"/>
-      <w:bookmarkStart w:id="11" w:name="_Toc505764319"/>
+      <w:bookmarkStart w:id="11" w:name="_Toc505004430"/>
+      <w:bookmarkStart w:id="12" w:name="_Toc505764319"/>
       <w:r>
         <w:t>OBJECTIVES</w:t>
       </w:r>
-      <w:bookmarkEnd w:id="10"/>
       <w:bookmarkEnd w:id="11"/>
+      <w:bookmarkEnd w:id="12"/>
     </w:p>
     <w:p>
       <w:pPr>
@@ -3988,25 +4006,25 @@
       <w:pPr>
         <w:pStyle w:val="Heading1"/>
       </w:pPr>
-      <w:bookmarkStart w:id="12" w:name="_Toc505004431"/>
-      <w:bookmarkStart w:id="13" w:name="_Toc505764320"/>
+      <w:bookmarkStart w:id="13" w:name="_Toc505004431"/>
+      <w:bookmarkStart w:id="14" w:name="_Toc505764320"/>
       <w:r>
         <w:t>CHAPTER TWO</w:t>
       </w:r>
-      <w:bookmarkEnd w:id="12"/>
       <w:bookmarkEnd w:id="13"/>
+      <w:bookmarkEnd w:id="14"/>
     </w:p>
     <w:p>
       <w:pPr>
         <w:pStyle w:val="Heading1"/>
       </w:pPr>
-      <w:bookmarkStart w:id="14" w:name="_Toc505004432"/>
-      <w:bookmarkStart w:id="15" w:name="_Toc505764321"/>
+      <w:bookmarkStart w:id="15" w:name="_Toc505004432"/>
+      <w:bookmarkStart w:id="16" w:name="_Toc505764321"/>
       <w:r>
         <w:t>PROPOSED SOLUTION</w:t>
       </w:r>
-      <w:bookmarkEnd w:id="14"/>
       <w:bookmarkEnd w:id="15"/>
+      <w:bookmarkEnd w:id="16"/>
     </w:p>
     <w:p>
       <w:pPr>
@@ -4215,14 +4233,14 @@
       <w:pPr>
         <w:pStyle w:val="Heading1"/>
       </w:pPr>
-      <w:bookmarkStart w:id="16" w:name="_Toc505004433"/>
-      <w:bookmarkStart w:id="17" w:name="_Toc505764322"/>
+      <w:bookmarkStart w:id="17" w:name="_Toc505004433"/>
+      <w:bookmarkStart w:id="18" w:name="_Toc505764322"/>
       <w:r>
         <w:lastRenderedPageBreak/>
         <w:t>METHODOLOGY</w:t>
       </w:r>
-      <w:bookmarkEnd w:id="16"/>
       <w:bookmarkEnd w:id="17"/>
+      <w:bookmarkEnd w:id="18"/>
     </w:p>
     <w:p>
       <w:pPr>
@@ -4480,13 +4498,13 @@
       <w:pPr>
         <w:pStyle w:val="Heading1"/>
       </w:pPr>
-      <w:bookmarkStart w:id="18" w:name="_Toc505004434"/>
-      <w:bookmarkStart w:id="19" w:name="_Toc505764323"/>
+      <w:bookmarkStart w:id="19" w:name="_Toc505004434"/>
+      <w:bookmarkStart w:id="20" w:name="_Toc505764323"/>
       <w:r>
         <w:t>PROJECT SCOPE</w:t>
       </w:r>
-      <w:bookmarkEnd w:id="18"/>
       <w:bookmarkEnd w:id="19"/>
+      <w:bookmarkEnd w:id="20"/>
     </w:p>
     <w:p>
       <w:pPr>
@@ -4721,13 +4739,13 @@
       <w:pPr>
         <w:pStyle w:val="Heading1"/>
       </w:pPr>
-      <w:bookmarkStart w:id="20" w:name="_Toc505004435"/>
-      <w:bookmarkStart w:id="21" w:name="_Toc505764324"/>
+      <w:bookmarkStart w:id="21" w:name="_Toc505004435"/>
+      <w:bookmarkStart w:id="22" w:name="_Toc505764324"/>
       <w:r>
         <w:t>RESOURCES</w:t>
       </w:r>
-      <w:bookmarkEnd w:id="20"/>
       <w:bookmarkEnd w:id="21"/>
+      <w:bookmarkEnd w:id="22"/>
     </w:p>
     <w:p>
       <w:pPr>
@@ -5027,25 +5045,25 @@
       <w:pPr>
         <w:pStyle w:val="Heading1"/>
       </w:pPr>
-      <w:bookmarkStart w:id="22" w:name="_Toc505004436"/>
-      <w:bookmarkStart w:id="23" w:name="_Toc505764325"/>
+      <w:bookmarkStart w:id="23" w:name="_Toc505004436"/>
+      <w:bookmarkStart w:id="24" w:name="_Toc505764325"/>
       <w:r>
         <w:t>CHAPTER THREE</w:t>
       </w:r>
-      <w:bookmarkEnd w:id="22"/>
       <w:bookmarkEnd w:id="23"/>
+      <w:bookmarkEnd w:id="24"/>
     </w:p>
     <w:p>
       <w:pPr>
         <w:pStyle w:val="Heading1"/>
       </w:pPr>
-      <w:bookmarkStart w:id="24" w:name="_Toc505004437"/>
-      <w:bookmarkStart w:id="25" w:name="_Toc505764326"/>
+      <w:bookmarkStart w:id="25" w:name="_Toc505004437"/>
+      <w:bookmarkStart w:id="26" w:name="_Toc505764326"/>
       <w:r>
         <w:t>PRELIMINARY RESULTS AND EVALUATION</w:t>
       </w:r>
-      <w:bookmarkEnd w:id="24"/>
       <w:bookmarkEnd w:id="25"/>
+      <w:bookmarkEnd w:id="26"/>
     </w:p>
     <w:p>
       <w:pPr>
@@ -5306,26 +5324,26 @@
       <w:pPr>
         <w:pStyle w:val="Heading1"/>
       </w:pPr>
-      <w:bookmarkStart w:id="26" w:name="_Toc505004438"/>
-      <w:bookmarkStart w:id="27" w:name="_Toc505764327"/>
+      <w:bookmarkStart w:id="27" w:name="_Toc505004438"/>
+      <w:bookmarkStart w:id="28" w:name="_Toc505764327"/>
       <w:r>
         <w:lastRenderedPageBreak/>
         <w:t>CHAPTER FOUR</w:t>
       </w:r>
-      <w:bookmarkEnd w:id="26"/>
       <w:bookmarkEnd w:id="27"/>
+      <w:bookmarkEnd w:id="28"/>
     </w:p>
     <w:p>
       <w:pPr>
         <w:pStyle w:val="Heading1"/>
       </w:pPr>
-      <w:bookmarkStart w:id="28" w:name="_Toc505004439"/>
-      <w:bookmarkStart w:id="29" w:name="_Toc505764328"/>
+      <w:bookmarkStart w:id="29" w:name="_Toc505004439"/>
+      <w:bookmarkStart w:id="30" w:name="_Toc505764328"/>
       <w:r>
         <w:t>CHALLENGE OBSTACLES AND RISKS</w:t>
       </w:r>
-      <w:bookmarkEnd w:id="28"/>
       <w:bookmarkEnd w:id="29"/>
+      <w:bookmarkEnd w:id="30"/>
     </w:p>
     <w:p>
       <w:pPr>
@@ -5522,25 +5540,25 @@
       <w:pPr>
         <w:pStyle w:val="Heading1"/>
       </w:pPr>
-      <w:bookmarkStart w:id="30" w:name="_Toc505004440"/>
-      <w:bookmarkStart w:id="31" w:name="_Toc505764329"/>
+      <w:bookmarkStart w:id="31" w:name="_Toc505004440"/>
+      <w:bookmarkStart w:id="32" w:name="_Toc505764329"/>
       <w:r>
         <w:t>CHAPTER FIVE</w:t>
       </w:r>
-      <w:bookmarkEnd w:id="30"/>
       <w:bookmarkEnd w:id="31"/>
+      <w:bookmarkEnd w:id="32"/>
     </w:p>
     <w:p>
       <w:pPr>
         <w:pStyle w:val="Heading1"/>
       </w:pPr>
-      <w:bookmarkStart w:id="32" w:name="_Toc505004441"/>
-      <w:bookmarkStart w:id="33" w:name="_Toc505764330"/>
+      <w:bookmarkStart w:id="33" w:name="_Toc505004441"/>
+      <w:bookmarkStart w:id="34" w:name="_Toc505764330"/>
       <w:r>
         <w:t>SCHEDULE</w:t>
       </w:r>
-      <w:bookmarkEnd w:id="32"/>
       <w:bookmarkEnd w:id="33"/>
+      <w:bookmarkEnd w:id="34"/>
     </w:p>
     <w:p>
       <w:pPr>
@@ -5910,8 +5928,6 @@
               </w:rPr>
               <w:t>8</w:t>
             </w:r>
-            <w:bookmarkStart w:id="34" w:name="_GoBack"/>
-            <w:bookmarkEnd w:id="34"/>
           </w:p>
         </w:tc>
         <w:tc>
@@ -11025,7 +11041,7 @@
 </file>
 
 <file path=customXml/itemProps1.xml><?xml version="1.0" encoding="utf-8"?>
-<ds:datastoreItem xmlns:ds="http://schemas.openxmlformats.org/officeDocument/2006/customXml" ds:itemID="{B2A3C1FE-9B53-48F6-98A3-A986913FD4C8}">
+<ds:datastoreItem xmlns:ds="http://schemas.openxmlformats.org/officeDocument/2006/customXml" ds:itemID="{C9E0BEDC-F4A8-4379-AC17-8F87A5966FF6}">
   <ds:schemaRefs>
     <ds:schemaRef ds:uri="http://schemas.openxmlformats.org/officeDocument/2006/bibliography"/>
   </ds:schemaRefs>

</xml_diff>